<commit_message>
add the vision file
</commit_message>
<xml_diff>
--- a/旅游景点的模糊推荐app2.0.docx
+++ b/旅游景点的模糊推荐app2.0.docx
@@ -214,7 +214,6 @@
     <w:p>
       <w:pPr>
         <w:rPr>
-          <w:rFonts w:hint="eastAsia"/>
           <w:b/>
           <w:bCs/>
           <w:szCs w:val="21"/>
@@ -268,7 +267,6 @@
         </w:numPr>
         <w:ind w:firstLineChars="0"/>
         <w:rPr>
-          <w:rFonts w:hint="eastAsia"/>
           <w:szCs w:val="21"/>
         </w:rPr>
       </w:pPr>
@@ -289,7 +287,6 @@
         </w:numPr>
         <w:ind w:firstLineChars="0"/>
         <w:rPr>
-          <w:rFonts w:hint="eastAsia"/>
           <w:szCs w:val="21"/>
         </w:rPr>
       </w:pPr>
@@ -344,14 +341,7 @@
           <w:rFonts w:hint="eastAsia"/>
           <w:szCs w:val="21"/>
         </w:rPr>
-        <w:t>设施</w:t>
-      </w:r>
-      <w:r>
-        <w:rPr>
-          <w:rFonts w:hint="eastAsia"/>
-          <w:szCs w:val="21"/>
-        </w:rPr>
-        <w:t>。</w:t>
+        <w:t>设施。</w:t>
       </w:r>
     </w:p>
     <w:p>
@@ -692,6 +682,27 @@
           <w:szCs w:val="21"/>
         </w:rPr>
         <w:t>自动学习用户数据，使推荐更合理。在用户得到推荐结果后，通过填写问卷（该次推荐景点的温度属于“低、不太低、适宜、不太高、高”的哪类），机器学习问卷调查结果，修正隶属函数。</w:t>
+      </w:r>
+    </w:p>
+    <w:p>
+      <w:pPr>
+        <w:pStyle w:val="a3"/>
+        <w:numPr>
+          <w:ilvl w:val="0"/>
+          <w:numId w:val="4"/>
+        </w:numPr>
+        <w:ind w:firstLineChars="0"/>
+        <w:rPr>
+          <w:rFonts w:hint="eastAsia"/>
+          <w:szCs w:val="21"/>
+        </w:rPr>
+      </w:pPr>
+      <w:r>
+        <w:rPr>
+          <w:rFonts w:hint="eastAsia"/>
+          <w:szCs w:val="21"/>
+        </w:rPr>
+        <w:t>能根据用户去过的景点、对模糊概念的感知和路线的重合程度推荐驴友。</w:t>
       </w:r>
     </w:p>
     <w:p>

</xml_diff>